<commit_message>
modificacion para persona juridica
</commit_message>
<xml_diff>
--- a/plantillas/venta_contrato_vehiculo_PJ_v2.docx
+++ b/plantillas/venta_contrato_vehiculo_PJ_v2.docx
@@ -523,13 +523,8 @@
       <w:r>
         <w:t>${</w:t>
       </w:r>
-      <w:proofErr w:type="spellStart"/>
-      <w:r>
-        <w:t>m_f</w:t>
-      </w:r>
-      <w:proofErr w:type="spellEnd"/>
-      <w:r>
-        <w:t>}</w:t>
+      <w:r>
+        <w:t>m_f}</w:t>
       </w:r>
       <w:permEnd w:id="2009561265"/>
       <w:r>
@@ -2854,6 +2849,9 @@
       </w:r>
       <w:r>
         <w:t xml:space="preserve"> a los ${DIAS} días del mes de ${MES} del año ${ANIO_ACTUAL</w:t>
+      </w:r>
+      <w:r>
+        <w:t>}</w:t>
       </w:r>
       <w:permEnd w:id="1869577273"/>
       <w:r>
@@ -3019,7 +3017,16 @@
             </w:pPr>
             <w:permStart w:id="375208507" w:edGrp="everyone"/>
             <w:r>
-              <w:t>${CLIENTE}</w:t>
+              <w:t>${</w:t>
+            </w:r>
+            <w:r>
+              <w:t>R_LEGAL</w:t>
+            </w:r>
+            <w:r>
+              <w:t>_J</w:t>
+            </w:r>
+            <w:r>
+              <w:t>}</w:t>
             </w:r>
           </w:p>
           <w:permEnd w:id="375208507"/>

</xml_diff>